<commit_message>
Added team members information to the report
</commit_message>
<xml_diff>
--- a/Report.docx
+++ b/Report.docx
@@ -27,6 +27,575 @@
         <w:t>Neural Networks Task #3 – Multi Layer Perceptron</w:t>
       </w:r>
     </w:p>
+    <w:p>
+      <w:pPr>
+        <w:bidi w:val="0"/>
+        <w:jc w:val="center"/>
+        <w:rPr>
+          <w:rFonts w:asciiTheme="majorBidi" w:hAnsiTheme="majorBidi" w:cstheme="majorBidi"/>
+          <w:b/>
+          <w:bCs/>
+          <w:sz w:val="32"/>
+          <w:szCs w:val="32"/>
+          <w:lang w:bidi="ar-EG"/>
+        </w:rPr>
+      </w:pPr>
+      <w:r>
+        <w:rPr>
+          <w:rFonts w:asciiTheme="majorBidi" w:hAnsiTheme="majorBidi" w:cstheme="majorBidi"/>
+          <w:b/>
+          <w:bCs/>
+          <w:sz w:val="32"/>
+          <w:szCs w:val="32"/>
+          <w:lang w:bidi="ar-EG"/>
+        </w:rPr>
+        <w:t>SC_H19</w:t>
+      </w:r>
+    </w:p>
+    <w:tbl>
+      <w:tblPr>
+        <w:tblpPr w:leftFromText="180" w:rightFromText="180" w:vertAnchor="text" w:horzAnchor="margin" w:tblpXSpec="center" w:tblpY="278"/>
+        <w:bidiVisual/>
+        <w:tblW w:w="10790" w:type="dxa"/>
+        <w:tblBorders>
+          <w:top w:val="single" w:sz="4" w:space="0" w:color="000000"/>
+          <w:left w:val="single" w:sz="4" w:space="0" w:color="000000"/>
+          <w:bottom w:val="single" w:sz="4" w:space="0" w:color="000000"/>
+          <w:right w:val="single" w:sz="4" w:space="0" w:color="000000"/>
+          <w:insideH w:val="single" w:sz="4" w:space="0" w:color="000000"/>
+          <w:insideV w:val="single" w:sz="4" w:space="0" w:color="000000"/>
+        </w:tblBorders>
+        <w:tblLayout w:type="fixed"/>
+        <w:tblLook w:val="0000" w:firstRow="0" w:lastRow="0" w:firstColumn="0" w:lastColumn="0" w:noHBand="0" w:noVBand="0"/>
+      </w:tblPr>
+      <w:tblGrid>
+        <w:gridCol w:w="4441"/>
+        <w:gridCol w:w="4976"/>
+        <w:gridCol w:w="1373"/>
+      </w:tblGrid>
+      <w:tr>
+        <w:trPr>
+          <w:trHeight w:val="402"/>
+        </w:trPr>
+        <w:tc>
+          <w:tcPr>
+            <w:tcW w:w="4441" w:type="dxa"/>
+            <w:shd w:val="clear" w:color="auto" w:fill="A6A6A6"/>
+            <w:vAlign w:val="center"/>
+          </w:tcPr>
+          <w:p>
+            <w:pPr>
+              <w:bidi w:val="0"/>
+              <w:ind w:left="-514" w:right="-360"/>
+              <w:jc w:val="center"/>
+              <w:rPr>
+                <w:b/>
+                <w:sz w:val="36"/>
+                <w:szCs w:val="36"/>
+              </w:rPr>
+            </w:pPr>
+            <w:r>
+              <w:rPr>
+                <w:b/>
+                <w:sz w:val="36"/>
+                <w:szCs w:val="36"/>
+              </w:rPr>
+              <w:t>ID</w:t>
+            </w:r>
+          </w:p>
+        </w:tc>
+        <w:tc>
+          <w:tcPr>
+            <w:tcW w:w="4976" w:type="dxa"/>
+            <w:shd w:val="clear" w:color="auto" w:fill="A6A6A6"/>
+            <w:vAlign w:val="center"/>
+          </w:tcPr>
+          <w:p>
+            <w:pPr>
+              <w:bidi w:val="0"/>
+              <w:ind w:left="-514" w:right="-360"/>
+              <w:jc w:val="center"/>
+              <w:rPr>
+                <w:b/>
+                <w:sz w:val="36"/>
+                <w:szCs w:val="36"/>
+              </w:rPr>
+            </w:pPr>
+            <w:r>
+              <w:rPr>
+                <w:b/>
+                <w:sz w:val="36"/>
+                <w:szCs w:val="36"/>
+              </w:rPr>
+              <w:t>Name</w:t>
+            </w:r>
+          </w:p>
+        </w:tc>
+        <w:tc>
+          <w:tcPr>
+            <w:tcW w:w="1373" w:type="dxa"/>
+            <w:shd w:val="clear" w:color="auto" w:fill="A6A6A6"/>
+            <w:vAlign w:val="center"/>
+          </w:tcPr>
+          <w:p>
+            <w:pPr>
+              <w:bidi w:val="0"/>
+              <w:ind w:left="-514" w:right="-360"/>
+              <w:jc w:val="center"/>
+              <w:rPr>
+                <w:b/>
+                <w:sz w:val="36"/>
+                <w:szCs w:val="36"/>
+              </w:rPr>
+            </w:pPr>
+            <w:r>
+              <w:rPr>
+                <w:b/>
+                <w:sz w:val="36"/>
+                <w:szCs w:val="36"/>
+              </w:rPr>
+              <w:t>No</w:t>
+            </w:r>
+          </w:p>
+        </w:tc>
+      </w:tr>
+      <w:tr>
+        <w:trPr>
+          <w:trHeight w:val="365"/>
+        </w:trPr>
+        <w:tc>
+          <w:tcPr>
+            <w:tcW w:w="4441" w:type="dxa"/>
+            <w:shd w:val="clear" w:color="auto" w:fill="auto"/>
+          </w:tcPr>
+          <w:p>
+            <w:pPr>
+              <w:bidi w:val="0"/>
+              <w:ind w:left="-514" w:right="-360"/>
+              <w:jc w:val="center"/>
+              <w:rPr>
+                <w:sz w:val="32"/>
+                <w:szCs w:val="32"/>
+              </w:rPr>
+            </w:pPr>
+            <w:r>
+              <w:rPr>
+                <w:sz w:val="32"/>
+                <w:szCs w:val="32"/>
+              </w:rPr>
+              <w:t>20191700047</w:t>
+            </w:r>
+          </w:p>
+        </w:tc>
+        <w:tc>
+          <w:tcPr>
+            <w:tcW w:w="4976" w:type="dxa"/>
+            <w:shd w:val="clear" w:color="auto" w:fill="auto"/>
+          </w:tcPr>
+          <w:p>
+            <w:pPr>
+              <w:tabs>
+                <w:tab w:val="left" w:pos="615"/>
+              </w:tabs>
+              <w:bidi w:val="0"/>
+              <w:ind w:left="-514" w:right="-360"/>
+              <w:jc w:val="center"/>
+              <w:rPr>
+                <w:sz w:val="32"/>
+                <w:szCs w:val="32"/>
+                <w:rtl/>
+              </w:rPr>
+            </w:pPr>
+            <w:r>
+              <w:rPr>
+                <w:rFonts w:hint="cs"/>
+                <w:sz w:val="32"/>
+                <w:szCs w:val="32"/>
+                <w:rtl/>
+              </w:rPr>
+              <w:t>أحمد عبدالجواد رمضان عبدالجواد</w:t>
+            </w:r>
+          </w:p>
+        </w:tc>
+        <w:tc>
+          <w:tcPr>
+            <w:tcW w:w="1373" w:type="dxa"/>
+            <w:shd w:val="clear" w:color="auto" w:fill="A6A6A6"/>
+            <w:vAlign w:val="center"/>
+          </w:tcPr>
+          <w:p>
+            <w:pPr>
+              <w:bidi w:val="0"/>
+              <w:ind w:left="-514" w:right="-360"/>
+              <w:jc w:val="center"/>
+              <w:rPr>
+                <w:sz w:val="32"/>
+                <w:szCs w:val="32"/>
+              </w:rPr>
+            </w:pPr>
+            <w:r>
+              <w:rPr>
+                <w:sz w:val="32"/>
+                <w:szCs w:val="32"/>
+              </w:rPr>
+              <w:t>1</w:t>
+            </w:r>
+          </w:p>
+        </w:tc>
+      </w:tr>
+      <w:tr>
+        <w:trPr>
+          <w:trHeight w:val="365"/>
+        </w:trPr>
+        <w:tc>
+          <w:tcPr>
+            <w:tcW w:w="4441" w:type="dxa"/>
+            <w:shd w:val="clear" w:color="auto" w:fill="auto"/>
+          </w:tcPr>
+          <w:p>
+            <w:pPr>
+              <w:bidi w:val="0"/>
+              <w:ind w:left="-514" w:right="-360"/>
+              <w:jc w:val="center"/>
+              <w:rPr>
+                <w:sz w:val="32"/>
+                <w:szCs w:val="32"/>
+              </w:rPr>
+            </w:pPr>
+            <w:r>
+              <w:rPr>
+                <w:sz w:val="32"/>
+                <w:szCs w:val="32"/>
+              </w:rPr>
+              <w:t>20191700225</w:t>
+            </w:r>
+          </w:p>
+        </w:tc>
+        <w:tc>
+          <w:tcPr>
+            <w:tcW w:w="4976" w:type="dxa"/>
+            <w:shd w:val="clear" w:color="auto" w:fill="auto"/>
+          </w:tcPr>
+          <w:p>
+            <w:pPr>
+              <w:tabs>
+                <w:tab w:val="left" w:pos="615"/>
+              </w:tabs>
+              <w:bidi w:val="0"/>
+              <w:ind w:left="-514" w:right="-360"/>
+              <w:jc w:val="center"/>
+              <w:rPr>
+                <w:sz w:val="32"/>
+                <w:szCs w:val="32"/>
+                <w:rtl/>
+              </w:rPr>
+            </w:pPr>
+            <w:r>
+              <w:rPr>
+                <w:rFonts w:hint="cs"/>
+                <w:sz w:val="32"/>
+                <w:szCs w:val="32"/>
+                <w:rtl/>
+              </w:rPr>
+              <w:t>خالد شريف عبداللطيف عبد المجيد عزام</w:t>
+            </w:r>
+            <w:bookmarkStart w:id="0" w:name="_GoBack"/>
+            <w:bookmarkEnd w:id="0"/>
+          </w:p>
+        </w:tc>
+        <w:tc>
+          <w:tcPr>
+            <w:tcW w:w="1373" w:type="dxa"/>
+            <w:shd w:val="clear" w:color="auto" w:fill="A6A6A6"/>
+            <w:vAlign w:val="center"/>
+          </w:tcPr>
+          <w:p>
+            <w:pPr>
+              <w:bidi w:val="0"/>
+              <w:ind w:left="-514" w:right="-360"/>
+              <w:jc w:val="center"/>
+              <w:rPr>
+                <w:sz w:val="32"/>
+                <w:szCs w:val="32"/>
+              </w:rPr>
+            </w:pPr>
+            <w:r>
+              <w:rPr>
+                <w:sz w:val="32"/>
+                <w:szCs w:val="32"/>
+              </w:rPr>
+              <w:t>2</w:t>
+            </w:r>
+          </w:p>
+        </w:tc>
+      </w:tr>
+      <w:tr>
+        <w:trPr>
+          <w:trHeight w:val="365"/>
+        </w:trPr>
+        <w:tc>
+          <w:tcPr>
+            <w:tcW w:w="4441" w:type="dxa"/>
+            <w:shd w:val="clear" w:color="auto" w:fill="auto"/>
+          </w:tcPr>
+          <w:p>
+            <w:pPr>
+              <w:bidi w:val="0"/>
+              <w:ind w:left="-514" w:right="-360"/>
+              <w:jc w:val="center"/>
+              <w:rPr>
+                <w:sz w:val="32"/>
+                <w:szCs w:val="32"/>
+              </w:rPr>
+            </w:pPr>
+            <w:r>
+              <w:rPr>
+                <w:sz w:val="32"/>
+                <w:szCs w:val="32"/>
+              </w:rPr>
+              <w:t>20191700284</w:t>
+            </w:r>
+          </w:p>
+        </w:tc>
+        <w:tc>
+          <w:tcPr>
+            <w:tcW w:w="4976" w:type="dxa"/>
+            <w:shd w:val="clear" w:color="auto" w:fill="auto"/>
+          </w:tcPr>
+          <w:p>
+            <w:pPr>
+              <w:tabs>
+                <w:tab w:val="left" w:pos="615"/>
+              </w:tabs>
+              <w:bidi w:val="0"/>
+              <w:ind w:left="-514" w:right="-360"/>
+              <w:jc w:val="center"/>
+              <w:rPr>
+                <w:sz w:val="32"/>
+                <w:szCs w:val="32"/>
+                <w:rtl/>
+              </w:rPr>
+            </w:pPr>
+            <w:r>
+              <w:rPr>
+                <w:rFonts w:hint="cs"/>
+                <w:sz w:val="32"/>
+                <w:szCs w:val="32"/>
+                <w:rtl/>
+              </w:rPr>
+              <w:t>سعد وليد سعد على ابوحسن</w:t>
+            </w:r>
+          </w:p>
+        </w:tc>
+        <w:tc>
+          <w:tcPr>
+            <w:tcW w:w="1373" w:type="dxa"/>
+            <w:shd w:val="clear" w:color="auto" w:fill="A6A6A6"/>
+            <w:vAlign w:val="center"/>
+          </w:tcPr>
+          <w:p>
+            <w:pPr>
+              <w:bidi w:val="0"/>
+              <w:ind w:left="-514" w:right="-360"/>
+              <w:jc w:val="center"/>
+              <w:rPr>
+                <w:sz w:val="32"/>
+                <w:szCs w:val="32"/>
+              </w:rPr>
+            </w:pPr>
+            <w:r>
+              <w:rPr>
+                <w:sz w:val="32"/>
+                <w:szCs w:val="32"/>
+              </w:rPr>
+              <w:t>3</w:t>
+            </w:r>
+          </w:p>
+        </w:tc>
+      </w:tr>
+      <w:tr>
+        <w:trPr>
+          <w:trHeight w:val="365"/>
+        </w:trPr>
+        <w:tc>
+          <w:tcPr>
+            <w:tcW w:w="4441" w:type="dxa"/>
+            <w:shd w:val="clear" w:color="auto" w:fill="auto"/>
+          </w:tcPr>
+          <w:p>
+            <w:pPr>
+              <w:bidi w:val="0"/>
+              <w:ind w:left="-514" w:right="-360"/>
+              <w:jc w:val="center"/>
+              <w:rPr>
+                <w:sz w:val="32"/>
+                <w:szCs w:val="32"/>
+              </w:rPr>
+            </w:pPr>
+            <w:r>
+              <w:rPr>
+                <w:sz w:val="32"/>
+                <w:szCs w:val="32"/>
+              </w:rPr>
+              <w:t>20191700138</w:t>
+            </w:r>
+          </w:p>
+        </w:tc>
+        <w:tc>
+          <w:tcPr>
+            <w:tcW w:w="4976" w:type="dxa"/>
+            <w:shd w:val="clear" w:color="auto" w:fill="auto"/>
+          </w:tcPr>
+          <w:p>
+            <w:pPr>
+              <w:tabs>
+                <w:tab w:val="left" w:pos="615"/>
+              </w:tabs>
+              <w:bidi w:val="0"/>
+              <w:ind w:left="-514" w:right="-360"/>
+              <w:jc w:val="center"/>
+              <w:rPr>
+                <w:sz w:val="32"/>
+                <w:szCs w:val="32"/>
+                <w:rtl/>
+              </w:rPr>
+            </w:pPr>
+            <w:r>
+              <w:rPr>
+                <w:rFonts w:hint="cs"/>
+                <w:sz w:val="32"/>
+                <w:szCs w:val="32"/>
+                <w:rtl/>
+              </w:rPr>
+              <w:t>امير ممدوح حلمى شاكر</w:t>
+            </w:r>
+          </w:p>
+        </w:tc>
+        <w:tc>
+          <w:tcPr>
+            <w:tcW w:w="1373" w:type="dxa"/>
+            <w:shd w:val="clear" w:color="auto" w:fill="A6A6A6"/>
+            <w:vAlign w:val="center"/>
+          </w:tcPr>
+          <w:p>
+            <w:pPr>
+              <w:bidi w:val="0"/>
+              <w:ind w:left="-514" w:right="-360"/>
+              <w:jc w:val="center"/>
+              <w:rPr>
+                <w:sz w:val="32"/>
+                <w:szCs w:val="32"/>
+              </w:rPr>
+            </w:pPr>
+            <w:r>
+              <w:rPr>
+                <w:sz w:val="32"/>
+                <w:szCs w:val="32"/>
+              </w:rPr>
+              <w:t>4</w:t>
+            </w:r>
+          </w:p>
+        </w:tc>
+      </w:tr>
+      <w:tr>
+        <w:trPr>
+          <w:trHeight w:val="365"/>
+        </w:trPr>
+        <w:tc>
+          <w:tcPr>
+            <w:tcW w:w="4441" w:type="dxa"/>
+            <w:shd w:val="clear" w:color="auto" w:fill="auto"/>
+          </w:tcPr>
+          <w:p>
+            <w:pPr>
+              <w:bidi w:val="0"/>
+              <w:ind w:left="-514" w:right="-360"/>
+              <w:jc w:val="center"/>
+              <w:rPr>
+                <w:sz w:val="32"/>
+                <w:szCs w:val="32"/>
+              </w:rPr>
+            </w:pPr>
+            <w:r>
+              <w:rPr>
+                <w:sz w:val="32"/>
+                <w:szCs w:val="32"/>
+              </w:rPr>
+              <w:t>20191700397</w:t>
+            </w:r>
+          </w:p>
+        </w:tc>
+        <w:tc>
+          <w:tcPr>
+            <w:tcW w:w="4976" w:type="dxa"/>
+            <w:shd w:val="clear" w:color="auto" w:fill="auto"/>
+          </w:tcPr>
+          <w:p>
+            <w:pPr>
+              <w:tabs>
+                <w:tab w:val="left" w:pos="615"/>
+              </w:tabs>
+              <w:bidi w:val="0"/>
+              <w:ind w:left="-514" w:right="-360"/>
+              <w:jc w:val="center"/>
+              <w:rPr>
+                <w:sz w:val="32"/>
+                <w:szCs w:val="32"/>
+                <w:rtl/>
+              </w:rPr>
+            </w:pPr>
+            <w:r>
+              <w:rPr>
+                <w:rFonts w:hint="cs"/>
+                <w:sz w:val="32"/>
+                <w:szCs w:val="32"/>
+                <w:rtl/>
+              </w:rPr>
+              <w:t>عمر أحمد الشناوى عبدالحميد</w:t>
+            </w:r>
+          </w:p>
+        </w:tc>
+        <w:tc>
+          <w:tcPr>
+            <w:tcW w:w="1373" w:type="dxa"/>
+            <w:shd w:val="clear" w:color="auto" w:fill="A6A6A6"/>
+            <w:vAlign w:val="center"/>
+          </w:tcPr>
+          <w:p>
+            <w:pPr>
+              <w:bidi w:val="0"/>
+              <w:ind w:left="-514" w:right="-360"/>
+              <w:jc w:val="center"/>
+              <w:rPr>
+                <w:sz w:val="32"/>
+                <w:szCs w:val="32"/>
+              </w:rPr>
+            </w:pPr>
+            <w:r>
+              <w:rPr>
+                <w:sz w:val="32"/>
+                <w:szCs w:val="32"/>
+              </w:rPr>
+              <w:t>5</w:t>
+            </w:r>
+          </w:p>
+        </w:tc>
+      </w:tr>
+    </w:tbl>
+    <w:p>
+      <w:pPr>
+        <w:bidi w:val="0"/>
+        <w:jc w:val="center"/>
+        <w:rPr>
+          <w:rFonts w:asciiTheme="majorBidi" w:hAnsiTheme="majorBidi" w:cstheme="majorBidi"/>
+          <w:b/>
+          <w:bCs/>
+          <w:sz w:val="32"/>
+          <w:szCs w:val="32"/>
+          <w:lang w:bidi="ar-EG"/>
+        </w:rPr>
+      </w:pPr>
+    </w:p>
     <w:tbl>
       <w:tblPr>
         <w:tblStyle w:val="TableGrid"/>
@@ -57,7 +626,7 @@
             <w:pPr>
               <w:bidi w:val="0"/>
               <w:rPr>
-                <w:rFonts w:asciiTheme="majorBidi" w:hAnsiTheme="majorBidi" w:cstheme="majorBidi" w:hint="cs"/>
+                <w:rFonts w:asciiTheme="majorBidi" w:hAnsiTheme="majorBidi" w:cstheme="majorBidi"/>
                 <w:b/>
                 <w:bCs/>
                 <w:sz w:val="28"/>
@@ -87,7 +656,7 @@
             <w:pPr>
               <w:bidi w:val="0"/>
               <w:rPr>
-                <w:rFonts w:asciiTheme="majorBidi" w:hAnsiTheme="majorBidi" w:cstheme="majorBidi" w:hint="cs"/>
+                <w:rFonts w:asciiTheme="majorBidi" w:hAnsiTheme="majorBidi" w:cstheme="majorBidi"/>
                 <w:b/>
                 <w:bCs/>
                 <w:sz w:val="28"/>
@@ -117,7 +686,7 @@
             <w:pPr>
               <w:bidi w:val="0"/>
               <w:rPr>
-                <w:rFonts w:asciiTheme="majorBidi" w:hAnsiTheme="majorBidi" w:cstheme="majorBidi" w:hint="cs"/>
+                <w:rFonts w:asciiTheme="majorBidi" w:hAnsiTheme="majorBidi" w:cstheme="majorBidi"/>
                 <w:b/>
                 <w:bCs/>
                 <w:sz w:val="28"/>
@@ -176,7 +745,7 @@
             <w:pPr>
               <w:bidi w:val="0"/>
               <w:rPr>
-                <w:rFonts w:asciiTheme="majorBidi" w:hAnsiTheme="majorBidi" w:cstheme="majorBidi" w:hint="cs"/>
+                <w:rFonts w:asciiTheme="majorBidi" w:hAnsiTheme="majorBidi" w:cstheme="majorBidi"/>
                 <w:b/>
                 <w:bCs/>
                 <w:sz w:val="28"/>
@@ -206,7 +775,7 @@
             <w:pPr>
               <w:bidi w:val="0"/>
               <w:rPr>
-                <w:rFonts w:asciiTheme="majorBidi" w:hAnsiTheme="majorBidi" w:cstheme="majorBidi" w:hint="cs"/>
+                <w:rFonts w:asciiTheme="majorBidi" w:hAnsiTheme="majorBidi" w:cstheme="majorBidi"/>
                 <w:b/>
                 <w:bCs/>
                 <w:sz w:val="28"/>
@@ -236,7 +805,7 @@
             <w:pPr>
               <w:bidi w:val="0"/>
               <w:rPr>
-                <w:rFonts w:asciiTheme="majorBidi" w:hAnsiTheme="majorBidi" w:cstheme="majorBidi" w:hint="cs"/>
+                <w:rFonts w:asciiTheme="majorBidi" w:hAnsiTheme="majorBidi" w:cstheme="majorBidi"/>
                 <w:b/>
                 <w:bCs/>
                 <w:sz w:val="28"/>
@@ -300,7 +869,7 @@
             <w:pPr>
               <w:bidi w:val="0"/>
               <w:rPr>
-                <w:rFonts w:asciiTheme="majorBidi" w:hAnsiTheme="majorBidi" w:cstheme="majorBidi" w:hint="cs"/>
+                <w:rFonts w:asciiTheme="majorBidi" w:hAnsiTheme="majorBidi" w:cstheme="majorBidi"/>
                 <w:b/>
                 <w:bCs/>
                 <w:sz w:val="32"/>
@@ -330,7 +899,7 @@
             <w:pPr>
               <w:bidi w:val="0"/>
               <w:rPr>
-                <w:rFonts w:asciiTheme="majorBidi" w:hAnsiTheme="majorBidi" w:cstheme="majorBidi" w:hint="cs"/>
+                <w:rFonts w:asciiTheme="majorBidi" w:hAnsiTheme="majorBidi" w:cstheme="majorBidi"/>
                 <w:b/>
                 <w:bCs/>
                 <w:sz w:val="32"/>
@@ -360,7 +929,7 @@
             <w:pPr>
               <w:bidi w:val="0"/>
               <w:rPr>
-                <w:rFonts w:asciiTheme="majorBidi" w:hAnsiTheme="majorBidi" w:cstheme="majorBidi" w:hint="cs"/>
+                <w:rFonts w:asciiTheme="majorBidi" w:hAnsiTheme="majorBidi" w:cstheme="majorBidi"/>
                 <w:b/>
                 <w:bCs/>
                 <w:sz w:val="32"/>
@@ -419,7 +988,7 @@
             <w:pPr>
               <w:bidi w:val="0"/>
               <w:rPr>
-                <w:rFonts w:asciiTheme="majorBidi" w:hAnsiTheme="majorBidi" w:cstheme="majorBidi" w:hint="cs"/>
+                <w:rFonts w:asciiTheme="majorBidi" w:hAnsiTheme="majorBidi" w:cstheme="majorBidi"/>
                 <w:b/>
                 <w:bCs/>
                 <w:sz w:val="32"/>
@@ -449,7 +1018,7 @@
             <w:pPr>
               <w:bidi w:val="0"/>
               <w:rPr>
-                <w:rFonts w:asciiTheme="majorBidi" w:hAnsiTheme="majorBidi" w:cstheme="majorBidi" w:hint="cs"/>
+                <w:rFonts w:asciiTheme="majorBidi" w:hAnsiTheme="majorBidi" w:cstheme="majorBidi"/>
                 <w:b/>
                 <w:bCs/>
                 <w:sz w:val="32"/>
@@ -479,7 +1048,7 @@
             <w:pPr>
               <w:bidi w:val="0"/>
               <w:rPr>
-                <w:rFonts w:asciiTheme="majorBidi" w:hAnsiTheme="majorBidi" w:cstheme="majorBidi" w:hint="cs"/>
+                <w:rFonts w:asciiTheme="majorBidi" w:hAnsiTheme="majorBidi" w:cstheme="majorBidi"/>
                 <w:b/>
                 <w:bCs/>
                 <w:sz w:val="32"/>
@@ -509,7 +1078,7 @@
             <w:pPr>
               <w:bidi w:val="0"/>
               <w:rPr>
-                <w:rFonts w:asciiTheme="majorBidi" w:hAnsiTheme="majorBidi" w:cstheme="majorBidi" w:hint="cs"/>
+                <w:rFonts w:asciiTheme="majorBidi" w:hAnsiTheme="majorBidi" w:cstheme="majorBidi"/>
                 <w:sz w:val="28"/>
                 <w:szCs w:val="28"/>
                 <w:rtl/>
@@ -540,7 +1109,7 @@
             <w:pPr>
               <w:bidi w:val="0"/>
               <w:rPr>
-                <w:rFonts w:asciiTheme="majorBidi" w:hAnsiTheme="majorBidi" w:cstheme="majorBidi" w:hint="cs"/>
+                <w:rFonts w:asciiTheme="majorBidi" w:hAnsiTheme="majorBidi" w:cstheme="majorBidi"/>
                 <w:b/>
                 <w:bCs/>
                 <w:sz w:val="32"/>
@@ -570,7 +1139,7 @@
             <w:pPr>
               <w:bidi w:val="0"/>
               <w:rPr>
-                <w:rFonts w:asciiTheme="majorBidi" w:hAnsiTheme="majorBidi" w:cstheme="majorBidi" w:hint="cs"/>
+                <w:rFonts w:asciiTheme="majorBidi" w:hAnsiTheme="majorBidi" w:cstheme="majorBidi"/>
                 <w:b/>
                 <w:bCs/>
                 <w:sz w:val="32"/>
@@ -600,7 +1169,7 @@
             <w:pPr>
               <w:bidi w:val="0"/>
               <w:rPr>
-                <w:rFonts w:asciiTheme="majorBidi" w:hAnsiTheme="majorBidi" w:cstheme="majorBidi" w:hint="cs"/>
+                <w:rFonts w:asciiTheme="majorBidi" w:hAnsiTheme="majorBidi" w:cstheme="majorBidi"/>
                 <w:b/>
                 <w:bCs/>
                 <w:sz w:val="32"/>
@@ -659,7 +1228,7 @@
             <w:pPr>
               <w:bidi w:val="0"/>
               <w:rPr>
-                <w:rFonts w:asciiTheme="majorBidi" w:hAnsiTheme="majorBidi" w:cstheme="majorBidi" w:hint="cs"/>
+                <w:rFonts w:asciiTheme="majorBidi" w:hAnsiTheme="majorBidi" w:cstheme="majorBidi"/>
                 <w:b/>
                 <w:bCs/>
                 <w:sz w:val="32"/>
@@ -689,7 +1258,7 @@
             <w:pPr>
               <w:bidi w:val="0"/>
               <w:rPr>
-                <w:rFonts w:asciiTheme="majorBidi" w:hAnsiTheme="majorBidi" w:cstheme="majorBidi" w:hint="cs"/>
+                <w:rFonts w:asciiTheme="majorBidi" w:hAnsiTheme="majorBidi" w:cstheme="majorBidi"/>
                 <w:b/>
                 <w:bCs/>
                 <w:sz w:val="32"/>
@@ -719,7 +1288,7 @@
             <w:pPr>
               <w:bidi w:val="0"/>
               <w:rPr>
-                <w:rFonts w:asciiTheme="majorBidi" w:hAnsiTheme="majorBidi" w:cstheme="majorBidi" w:hint="cs"/>
+                <w:rFonts w:asciiTheme="majorBidi" w:hAnsiTheme="majorBidi" w:cstheme="majorBidi"/>
                 <w:b/>
                 <w:bCs/>
                 <w:sz w:val="32"/>
@@ -749,7 +1318,7 @@
             <w:pPr>
               <w:bidi w:val="0"/>
               <w:rPr>
-                <w:rFonts w:asciiTheme="majorBidi" w:hAnsiTheme="majorBidi" w:cstheme="majorBidi" w:hint="cs"/>
+                <w:rFonts w:asciiTheme="majorBidi" w:hAnsiTheme="majorBidi" w:cstheme="majorBidi"/>
                 <w:sz w:val="28"/>
                 <w:szCs w:val="28"/>
                 <w:rtl/>
@@ -1108,8 +1677,6 @@
           <w:lang w:bidi="ar-EG"/>
         </w:rPr>
       </w:pPr>
-      <w:bookmarkStart w:id="0" w:name="_GoBack"/>
-      <w:bookmarkEnd w:id="0"/>
       <w:r>
         <w:rPr>
           <w:rFonts w:asciiTheme="majorBidi" w:hAnsiTheme="majorBidi" w:cstheme="majorBidi" w:hint="cs"/>
@@ -1121,6 +1688,7 @@
           <w:rtl/>
           <w:lang w:val="ar-EG" w:bidi="ar-EG"/>
         </w:rPr>
+        <w:lastRenderedPageBreak/>
         <w:drawing>
           <wp:inline distT="0" distB="0" distL="0" distR="0" wp14:anchorId="18EB2A4E" wp14:editId="4CF1EE0E">
             <wp:extent cx="6309360" cy="3242036"/>
@@ -1169,7 +1737,7 @@
         <w:bidi w:val="0"/>
         <w:ind w:left="-720"/>
         <w:rPr>
-          <w:rFonts w:asciiTheme="majorBidi" w:hAnsiTheme="majorBidi" w:cstheme="majorBidi" w:hint="cs"/>
+          <w:rFonts w:asciiTheme="majorBidi" w:hAnsiTheme="majorBidi" w:cstheme="majorBidi"/>
           <w:b/>
           <w:bCs/>
           <w:sz w:val="32"/>
@@ -1189,7 +1757,6 @@
           <w:rtl/>
           <w:lang w:val="ar-EG" w:bidi="ar-EG"/>
         </w:rPr>
-        <w:lastRenderedPageBreak/>
         <w:drawing>
           <wp:inline distT="0" distB="0" distL="0" distR="0" wp14:anchorId="4D0EE0F1" wp14:editId="4E4D681D">
             <wp:extent cx="6309360" cy="3387122"/>
@@ -2078,7 +2645,7 @@
 </file>
 
 <file path=customXml/itemProps1.xml><?xml version="1.0" encoding="utf-8"?>
-<ds:datastoreItem xmlns:ds="http://schemas.openxmlformats.org/officeDocument/2006/customXml" ds:itemID="{E725E462-B1C6-4F82-BFCD-974D486EFB0A}">
+<ds:datastoreItem xmlns:ds="http://schemas.openxmlformats.org/officeDocument/2006/customXml" ds:itemID="{103FFAF9-043A-443C-8C54-6B6DD8C8880C}">
   <ds:schemaRefs>
     <ds:schemaRef ds:uri="http://schemas.openxmlformats.org/officeDocument/2006/bibliography"/>
   </ds:schemaRefs>

</xml_diff>